<commit_message>
Renamed the documents and added the updated level collection
</commit_message>
<xml_diff>
--- a/design/Level Collection Daniel Baracotti.docx
+++ b/design/Level Collection Daniel Baracotti.docx
@@ -103,12 +103,12 @@
           <wp:inline distB="114300" distT="114300" distL="114300" distR="114300">
             <wp:extent cx="5734050" cy="3225800"/>
             <wp:effectExtent b="0" l="0" r="0" t="0"/>
-            <wp:docPr id="9" name="image5.jpg"/>
+            <wp:docPr id="10" name="image4.jpg"/>
             <a:graphic>
               <a:graphicData uri="http://schemas.openxmlformats.org/drawingml/2006/picture">
                 <pic:pic>
                   <pic:nvPicPr>
-                    <pic:cNvPr id="0" name="image5.jpg"/>
+                    <pic:cNvPr id="0" name="image4.jpg"/>
                     <pic:cNvPicPr preferRelativeResize="0"/>
                   </pic:nvPicPr>
                   <pic:blipFill>
@@ -183,7 +183,7 @@
       <w:pPr>
         <w:numPr>
           <w:ilvl w:val="0"/>
-          <w:numId w:val="6"/>
+          <w:numId w:val="11"/>
         </w:numPr>
         <w:ind w:left="720" w:hanging="360"/>
         <w:rPr>
@@ -201,7 +201,7 @@
       <w:pPr>
         <w:numPr>
           <w:ilvl w:val="0"/>
-          <w:numId w:val="6"/>
+          <w:numId w:val="11"/>
         </w:numPr>
         <w:ind w:left="720" w:hanging="360"/>
         <w:rPr>
@@ -219,7 +219,7 @@
       <w:pPr>
         <w:numPr>
           <w:ilvl w:val="0"/>
-          <w:numId w:val="6"/>
+          <w:numId w:val="11"/>
         </w:numPr>
         <w:ind w:left="720" w:hanging="360"/>
         <w:rPr>
@@ -237,7 +237,7 @@
       <w:pPr>
         <w:numPr>
           <w:ilvl w:val="0"/>
-          <w:numId w:val="6"/>
+          <w:numId w:val="11"/>
         </w:numPr>
         <w:ind w:left="720" w:hanging="360"/>
         <w:rPr>
@@ -255,7 +255,7 @@
       <w:pPr>
         <w:numPr>
           <w:ilvl w:val="0"/>
-          <w:numId w:val="6"/>
+          <w:numId w:val="11"/>
         </w:numPr>
         <w:ind w:left="720" w:hanging="360"/>
         <w:rPr>
@@ -273,7 +273,7 @@
       <w:pPr>
         <w:numPr>
           <w:ilvl w:val="0"/>
-          <w:numId w:val="6"/>
+          <w:numId w:val="11"/>
         </w:numPr>
         <w:ind w:left="720" w:hanging="360"/>
         <w:rPr>
@@ -291,7 +291,7 @@
       <w:pPr>
         <w:numPr>
           <w:ilvl w:val="0"/>
-          <w:numId w:val="6"/>
+          <w:numId w:val="11"/>
         </w:numPr>
         <w:ind w:left="720" w:hanging="360"/>
         <w:rPr>
@@ -309,7 +309,7 @@
       <w:pPr>
         <w:numPr>
           <w:ilvl w:val="0"/>
-          <w:numId w:val="6"/>
+          <w:numId w:val="11"/>
         </w:numPr>
         <w:ind w:left="720" w:hanging="360"/>
         <w:rPr>
@@ -327,7 +327,7 @@
       <w:pPr>
         <w:numPr>
           <w:ilvl w:val="0"/>
-          <w:numId w:val="6"/>
+          <w:numId w:val="11"/>
         </w:numPr>
         <w:ind w:left="720" w:hanging="360"/>
         <w:rPr>
@@ -345,7 +345,7 @@
       <w:pPr>
         <w:numPr>
           <w:ilvl w:val="0"/>
-          <w:numId w:val="6"/>
+          <w:numId w:val="11"/>
         </w:numPr>
         <w:ind w:left="720" w:hanging="360"/>
         <w:rPr>
@@ -363,7 +363,7 @@
       <w:pPr>
         <w:numPr>
           <w:ilvl w:val="0"/>
-          <w:numId w:val="6"/>
+          <w:numId w:val="11"/>
         </w:numPr>
         <w:ind w:left="720" w:hanging="360"/>
         <w:rPr>
@@ -438,12 +438,12 @@
           <wp:inline distB="114300" distT="114300" distL="114300" distR="114300">
             <wp:extent cx="5734050" cy="2959100"/>
             <wp:effectExtent b="0" l="0" r="0" t="0"/>
-            <wp:docPr id="11" name="image10.jpg"/>
+            <wp:docPr id="13" name="image1.jpg"/>
             <a:graphic>
               <a:graphicData uri="http://schemas.openxmlformats.org/drawingml/2006/picture">
                 <pic:pic>
                   <pic:nvPicPr>
-                    <pic:cNvPr id="0" name="image10.jpg"/>
+                    <pic:cNvPr id="0" name="image1.jpg"/>
                     <pic:cNvPicPr preferRelativeResize="0"/>
                   </pic:nvPicPr>
                   <pic:blipFill>
@@ -513,7 +513,7 @@
       <w:pPr>
         <w:numPr>
           <w:ilvl w:val="0"/>
-          <w:numId w:val="3"/>
+          <w:numId w:val="2"/>
         </w:numPr>
         <w:ind w:left="720" w:hanging="360"/>
         <w:rPr>
@@ -531,7 +531,7 @@
       <w:pPr>
         <w:numPr>
           <w:ilvl w:val="0"/>
-          <w:numId w:val="3"/>
+          <w:numId w:val="2"/>
         </w:numPr>
         <w:ind w:left="720" w:hanging="360"/>
         <w:rPr>
@@ -549,7 +549,7 @@
       <w:pPr>
         <w:numPr>
           <w:ilvl w:val="0"/>
-          <w:numId w:val="3"/>
+          <w:numId w:val="2"/>
         </w:numPr>
         <w:ind w:left="720" w:hanging="360"/>
         <w:rPr>
@@ -567,7 +567,7 @@
       <w:pPr>
         <w:numPr>
           <w:ilvl w:val="0"/>
-          <w:numId w:val="3"/>
+          <w:numId w:val="2"/>
         </w:numPr>
         <w:ind w:left="720" w:hanging="360"/>
         <w:rPr>
@@ -585,7 +585,7 @@
       <w:pPr>
         <w:numPr>
           <w:ilvl w:val="0"/>
-          <w:numId w:val="3"/>
+          <w:numId w:val="2"/>
         </w:numPr>
         <w:ind w:left="720" w:hanging="360"/>
         <w:rPr>
@@ -603,7 +603,7 @@
       <w:pPr>
         <w:numPr>
           <w:ilvl w:val="0"/>
-          <w:numId w:val="3"/>
+          <w:numId w:val="2"/>
         </w:numPr>
         <w:ind w:left="720" w:hanging="360"/>
         <w:rPr>
@@ -621,7 +621,7 @@
       <w:pPr>
         <w:numPr>
           <w:ilvl w:val="0"/>
-          <w:numId w:val="3"/>
+          <w:numId w:val="2"/>
         </w:numPr>
         <w:ind w:left="720" w:hanging="360"/>
         <w:rPr>
@@ -639,7 +639,7 @@
       <w:pPr>
         <w:numPr>
           <w:ilvl w:val="0"/>
-          <w:numId w:val="3"/>
+          <w:numId w:val="2"/>
         </w:numPr>
         <w:ind w:left="720" w:hanging="360"/>
         <w:rPr>
@@ -657,7 +657,7 @@
       <w:pPr>
         <w:numPr>
           <w:ilvl w:val="0"/>
-          <w:numId w:val="3"/>
+          <w:numId w:val="2"/>
         </w:numPr>
         <w:ind w:left="720" w:hanging="360"/>
         <w:rPr>
@@ -675,7 +675,7 @@
       <w:pPr>
         <w:numPr>
           <w:ilvl w:val="0"/>
-          <w:numId w:val="3"/>
+          <w:numId w:val="2"/>
         </w:numPr>
         <w:ind w:left="720" w:hanging="360"/>
         <w:rPr>
@@ -822,7 +822,7 @@
           <wp:inline distB="114300" distT="114300" distL="114300" distR="114300">
             <wp:extent cx="5734050" cy="3225800"/>
             <wp:effectExtent b="0" l="0" r="0" t="0"/>
-            <wp:docPr id="8" name="image2.jpg"/>
+            <wp:docPr id="9" name="image2.jpg"/>
             <a:graphic>
               <a:graphicData uri="http://schemas.openxmlformats.org/drawingml/2006/picture">
                 <pic:pic>
@@ -885,7 +885,7 @@
       <w:pPr>
         <w:numPr>
           <w:ilvl w:val="0"/>
-          <w:numId w:val="7"/>
+          <w:numId w:val="12"/>
         </w:numPr>
         <w:ind w:left="720" w:hanging="360"/>
         <w:rPr>
@@ -903,7 +903,7 @@
       <w:pPr>
         <w:numPr>
           <w:ilvl w:val="0"/>
-          <w:numId w:val="7"/>
+          <w:numId w:val="12"/>
         </w:numPr>
         <w:ind w:left="720" w:hanging="360"/>
         <w:rPr>
@@ -921,7 +921,7 @@
       <w:pPr>
         <w:numPr>
           <w:ilvl w:val="0"/>
-          <w:numId w:val="7"/>
+          <w:numId w:val="12"/>
         </w:numPr>
         <w:ind w:left="720" w:hanging="360"/>
         <w:rPr>
@@ -1186,12 +1186,12 @@
           <wp:inline distB="114300" distT="114300" distL="114300" distR="114300">
             <wp:extent cx="5734050" cy="3225800"/>
             <wp:effectExtent b="0" l="0" r="0" t="0"/>
-            <wp:docPr id="12" name="image1.jpg"/>
+            <wp:docPr id="14" name="image5.jpg"/>
             <a:graphic>
               <a:graphicData uri="http://schemas.openxmlformats.org/drawingml/2006/picture">
                 <pic:pic>
                   <pic:nvPicPr>
-                    <pic:cNvPr id="0" name="image1.jpg"/>
+                    <pic:cNvPr id="0" name="image5.jpg"/>
                     <pic:cNvPicPr preferRelativeResize="0"/>
                   </pic:nvPicPr>
                   <pic:blipFill>
@@ -1249,7 +1249,7 @@
       <w:pPr>
         <w:numPr>
           <w:ilvl w:val="0"/>
-          <w:numId w:val="11"/>
+          <w:numId w:val="5"/>
         </w:numPr>
         <w:ind w:left="720" w:hanging="360"/>
         <w:rPr>
@@ -1267,7 +1267,7 @@
       <w:pPr>
         <w:numPr>
           <w:ilvl w:val="0"/>
-          <w:numId w:val="11"/>
+          <w:numId w:val="5"/>
         </w:numPr>
         <w:ind w:left="720" w:hanging="360"/>
         <w:rPr>
@@ -1285,7 +1285,7 @@
       <w:pPr>
         <w:numPr>
           <w:ilvl w:val="0"/>
-          <w:numId w:val="11"/>
+          <w:numId w:val="5"/>
         </w:numPr>
         <w:ind w:left="720" w:hanging="360"/>
         <w:rPr>
@@ -1303,7 +1303,7 @@
       <w:pPr>
         <w:numPr>
           <w:ilvl w:val="0"/>
-          <w:numId w:val="11"/>
+          <w:numId w:val="5"/>
         </w:numPr>
         <w:ind w:left="720" w:hanging="360"/>
         <w:rPr>
@@ -1321,7 +1321,7 @@
       <w:pPr>
         <w:numPr>
           <w:ilvl w:val="0"/>
-          <w:numId w:val="11"/>
+          <w:numId w:val="5"/>
         </w:numPr>
         <w:ind w:left="720" w:hanging="360"/>
         <w:rPr>
@@ -1339,7 +1339,7 @@
       <w:pPr>
         <w:numPr>
           <w:ilvl w:val="0"/>
-          <w:numId w:val="11"/>
+          <w:numId w:val="5"/>
         </w:numPr>
         <w:ind w:left="720" w:hanging="360"/>
         <w:rPr>
@@ -1357,7 +1357,7 @@
       <w:pPr>
         <w:numPr>
           <w:ilvl w:val="0"/>
-          <w:numId w:val="11"/>
+          <w:numId w:val="5"/>
         </w:numPr>
         <w:ind w:left="720" w:hanging="360"/>
         <w:rPr>
@@ -1375,7 +1375,7 @@
       <w:pPr>
         <w:numPr>
           <w:ilvl w:val="0"/>
-          <w:numId w:val="11"/>
+          <w:numId w:val="5"/>
         </w:numPr>
         <w:ind w:left="720" w:hanging="360"/>
         <w:rPr>
@@ -1560,12 +1560,12 @@
           <wp:inline distB="114300" distT="114300" distL="114300" distR="114300">
             <wp:extent cx="5734050" cy="3225800"/>
             <wp:effectExtent b="0" l="0" r="0" t="0"/>
-            <wp:docPr id="5" name="image3.jpg"/>
+            <wp:docPr id="5" name="image8.jpg"/>
             <a:graphic>
               <a:graphicData uri="http://schemas.openxmlformats.org/drawingml/2006/picture">
                 <pic:pic>
                   <pic:nvPicPr>
-                    <pic:cNvPr id="0" name="image3.jpg"/>
+                    <pic:cNvPr id="0" name="image8.jpg"/>
                     <pic:cNvPicPr preferRelativeResize="0"/>
                   </pic:nvPicPr>
                   <pic:blipFill>
@@ -1613,7 +1613,7 @@
       <w:pPr>
         <w:numPr>
           <w:ilvl w:val="0"/>
-          <w:numId w:val="5"/>
+          <w:numId w:val="3"/>
         </w:numPr>
         <w:ind w:left="720" w:hanging="360"/>
         <w:rPr>
@@ -1631,7 +1631,7 @@
       <w:pPr>
         <w:numPr>
           <w:ilvl w:val="0"/>
-          <w:numId w:val="5"/>
+          <w:numId w:val="3"/>
         </w:numPr>
         <w:ind w:left="720" w:hanging="360"/>
         <w:rPr>
@@ -1649,7 +1649,7 @@
       <w:pPr>
         <w:numPr>
           <w:ilvl w:val="0"/>
-          <w:numId w:val="5"/>
+          <w:numId w:val="3"/>
         </w:numPr>
         <w:ind w:left="720" w:hanging="360"/>
         <w:rPr>
@@ -1667,7 +1667,7 @@
       <w:pPr>
         <w:numPr>
           <w:ilvl w:val="0"/>
-          <w:numId w:val="5"/>
+          <w:numId w:val="3"/>
         </w:numPr>
         <w:ind w:left="720" w:hanging="360"/>
         <w:rPr>
@@ -1932,12 +1932,12 @@
           <wp:inline distB="114300" distT="114300" distL="114300" distR="114300">
             <wp:extent cx="5734050" cy="3225800"/>
             <wp:effectExtent b="0" l="0" r="0" t="0"/>
-            <wp:docPr id="1" name="image4.jpg"/>
+            <wp:docPr id="1" name="image9.jpg"/>
             <a:graphic>
               <a:graphicData uri="http://schemas.openxmlformats.org/drawingml/2006/picture">
                 <pic:pic>
                   <pic:nvPicPr>
-                    <pic:cNvPr id="0" name="image4.jpg"/>
+                    <pic:cNvPr id="0" name="image9.jpg"/>
                     <pic:cNvPicPr preferRelativeResize="0"/>
                   </pic:nvPicPr>
                   <pic:blipFill>
@@ -1985,7 +1985,7 @@
       <w:pPr>
         <w:numPr>
           <w:ilvl w:val="0"/>
-          <w:numId w:val="4"/>
+          <w:numId w:val="9"/>
         </w:numPr>
         <w:ind w:left="720" w:hanging="360"/>
         <w:rPr>
@@ -2003,7 +2003,7 @@
       <w:pPr>
         <w:numPr>
           <w:ilvl w:val="0"/>
-          <w:numId w:val="4"/>
+          <w:numId w:val="9"/>
         </w:numPr>
         <w:ind w:left="720" w:hanging="360"/>
         <w:rPr>
@@ -2021,7 +2021,7 @@
       <w:pPr>
         <w:numPr>
           <w:ilvl w:val="0"/>
-          <w:numId w:val="4"/>
+          <w:numId w:val="9"/>
         </w:numPr>
         <w:ind w:left="720" w:hanging="360"/>
         <w:rPr>
@@ -2039,7 +2039,7 @@
       <w:pPr>
         <w:numPr>
           <w:ilvl w:val="0"/>
-          <w:numId w:val="4"/>
+          <w:numId w:val="9"/>
         </w:numPr>
         <w:ind w:left="720" w:hanging="360"/>
         <w:rPr>
@@ -2057,7 +2057,7 @@
       <w:pPr>
         <w:numPr>
           <w:ilvl w:val="0"/>
-          <w:numId w:val="4"/>
+          <w:numId w:val="9"/>
         </w:numPr>
         <w:ind w:left="720" w:hanging="360"/>
         <w:rPr>
@@ -2075,7 +2075,7 @@
       <w:pPr>
         <w:numPr>
           <w:ilvl w:val="0"/>
-          <w:numId w:val="4"/>
+          <w:numId w:val="9"/>
         </w:numPr>
         <w:ind w:left="720" w:hanging="360"/>
         <w:rPr>
@@ -2320,7 +2320,7 @@
           <wp:inline distB="114300" distT="114300" distL="114300" distR="114300">
             <wp:extent cx="5734050" cy="3225800"/>
             <wp:effectExtent b="0" l="0" r="0" t="0"/>
-            <wp:docPr id="6" name="image7.jpg"/>
+            <wp:docPr id="7" name="image7.jpg"/>
             <a:graphic>
               <a:graphicData uri="http://schemas.openxmlformats.org/drawingml/2006/picture">
                 <pic:pic>
@@ -2373,7 +2373,7 @@
       <w:pPr>
         <w:numPr>
           <w:ilvl w:val="0"/>
-          <w:numId w:val="1"/>
+          <w:numId w:val="7"/>
         </w:numPr>
         <w:ind w:left="720" w:hanging="360"/>
         <w:rPr>
@@ -2391,7 +2391,7 @@
       <w:pPr>
         <w:numPr>
           <w:ilvl w:val="0"/>
-          <w:numId w:val="1"/>
+          <w:numId w:val="7"/>
         </w:numPr>
         <w:ind w:left="720" w:hanging="360"/>
         <w:rPr>
@@ -2409,7 +2409,7 @@
       <w:pPr>
         <w:numPr>
           <w:ilvl w:val="0"/>
-          <w:numId w:val="1"/>
+          <w:numId w:val="7"/>
         </w:numPr>
         <w:ind w:left="720" w:hanging="360"/>
         <w:rPr>
@@ -2427,7 +2427,7 @@
       <w:pPr>
         <w:numPr>
           <w:ilvl w:val="0"/>
-          <w:numId w:val="1"/>
+          <w:numId w:val="7"/>
         </w:numPr>
         <w:ind w:left="720" w:hanging="360"/>
         <w:rPr>
@@ -2445,7 +2445,7 @@
       <w:pPr>
         <w:numPr>
           <w:ilvl w:val="0"/>
-          <w:numId w:val="1"/>
+          <w:numId w:val="7"/>
         </w:numPr>
         <w:ind w:left="720" w:hanging="360"/>
         <w:rPr>
@@ -2724,12 +2724,12 @@
           <wp:inline distB="114300" distT="114300" distL="114300" distR="114300">
             <wp:extent cx="5734050" cy="3225800"/>
             <wp:effectExtent b="0" l="0" r="0" t="0"/>
-            <wp:docPr id="10" name="image8.jpg"/>
+            <wp:docPr id="11" name="image6.jpg"/>
             <a:graphic>
               <a:graphicData uri="http://schemas.openxmlformats.org/drawingml/2006/picture">
                 <pic:pic>
                   <pic:nvPicPr>
-                    <pic:cNvPr id="0" name="image8.jpg"/>
+                    <pic:cNvPr id="0" name="image6.jpg"/>
                     <pic:cNvPicPr preferRelativeResize="0"/>
                   </pic:nvPicPr>
                   <pic:blipFill>
@@ -2778,7 +2778,7 @@
       <w:pPr>
         <w:numPr>
           <w:ilvl w:val="0"/>
-          <w:numId w:val="8"/>
+          <w:numId w:val="13"/>
         </w:numPr>
         <w:ind w:left="720" w:hanging="360"/>
         <w:rPr>
@@ -2796,7 +2796,7 @@
       <w:pPr>
         <w:numPr>
           <w:ilvl w:val="0"/>
-          <w:numId w:val="8"/>
+          <w:numId w:val="13"/>
         </w:numPr>
         <w:ind w:left="720" w:hanging="360"/>
         <w:rPr>
@@ -2814,7 +2814,7 @@
       <w:pPr>
         <w:numPr>
           <w:ilvl w:val="0"/>
-          <w:numId w:val="8"/>
+          <w:numId w:val="13"/>
         </w:numPr>
         <w:ind w:left="720" w:hanging="360"/>
         <w:rPr>
@@ -2832,7 +2832,7 @@
       <w:pPr>
         <w:numPr>
           <w:ilvl w:val="0"/>
-          <w:numId w:val="8"/>
+          <w:numId w:val="13"/>
         </w:numPr>
         <w:ind w:left="720" w:hanging="360"/>
         <w:rPr>
@@ -3122,12 +3122,12 @@
           <wp:inline distB="114300" distT="114300" distL="114300" distR="114300">
             <wp:extent cx="5734050" cy="3225800"/>
             <wp:effectExtent b="0" l="0" r="0" t="0"/>
-            <wp:docPr id="7" name="image6.jpg"/>
+            <wp:docPr id="8" name="image10.jpg"/>
             <a:graphic>
               <a:graphicData uri="http://schemas.openxmlformats.org/drawingml/2006/picture">
                 <pic:pic>
                   <pic:nvPicPr>
-                    <pic:cNvPr id="0" name="image6.jpg"/>
+                    <pic:cNvPr id="0" name="image10.jpg"/>
                     <pic:cNvPicPr preferRelativeResize="0"/>
                   </pic:nvPicPr>
                   <pic:blipFill>
@@ -3173,7 +3173,7 @@
       <w:pPr>
         <w:numPr>
           <w:ilvl w:val="0"/>
-          <w:numId w:val="12"/>
+          <w:numId w:val="6"/>
         </w:numPr>
         <w:ind w:left="720" w:hanging="360"/>
         <w:rPr>
@@ -3191,7 +3191,7 @@
       <w:pPr>
         <w:numPr>
           <w:ilvl w:val="0"/>
-          <w:numId w:val="12"/>
+          <w:numId w:val="6"/>
         </w:numPr>
         <w:ind w:left="720" w:hanging="360"/>
         <w:rPr>
@@ -3209,7 +3209,7 @@
       <w:pPr>
         <w:numPr>
           <w:ilvl w:val="0"/>
-          <w:numId w:val="12"/>
+          <w:numId w:val="6"/>
         </w:numPr>
         <w:ind w:left="720" w:hanging="360"/>
         <w:rPr>
@@ -3484,12 +3484,12 @@
           <wp:inline distB="114300" distT="114300" distL="114300" distR="114300">
             <wp:extent cx="5734050" cy="3225800"/>
             <wp:effectExtent b="0" l="0" r="0" t="0"/>
-            <wp:docPr id="3" name="image11.jpg"/>
+            <wp:docPr id="4" name="image3.jpg"/>
             <a:graphic>
               <a:graphicData uri="http://schemas.openxmlformats.org/drawingml/2006/picture">
                 <pic:pic>
                   <pic:nvPicPr>
-                    <pic:cNvPr id="0" name="image11.jpg"/>
+                    <pic:cNvPr id="0" name="image3.jpg"/>
                     <pic:cNvPicPr preferRelativeResize="0"/>
                   </pic:nvPicPr>
                   <pic:blipFill>
@@ -3537,7 +3537,7 @@
       <w:pPr>
         <w:numPr>
           <w:ilvl w:val="0"/>
-          <w:numId w:val="9"/>
+          <w:numId w:val="4"/>
         </w:numPr>
         <w:ind w:left="720" w:hanging="360"/>
         <w:rPr>
@@ -3555,7 +3555,7 @@
       <w:pPr>
         <w:numPr>
           <w:ilvl w:val="0"/>
-          <w:numId w:val="9"/>
+          <w:numId w:val="4"/>
         </w:numPr>
         <w:ind w:left="720" w:hanging="360"/>
         <w:rPr>
@@ -3573,7 +3573,7 @@
       <w:pPr>
         <w:numPr>
           <w:ilvl w:val="0"/>
-          <w:numId w:val="9"/>
+          <w:numId w:val="4"/>
         </w:numPr>
         <w:ind w:left="720" w:hanging="360"/>
         <w:rPr>
@@ -3591,7 +3591,7 @@
       <w:pPr>
         <w:numPr>
           <w:ilvl w:val="0"/>
-          <w:numId w:val="9"/>
+          <w:numId w:val="4"/>
         </w:numPr>
         <w:ind w:left="720" w:hanging="360"/>
         <w:rPr>
@@ -3609,7 +3609,7 @@
       <w:pPr>
         <w:numPr>
           <w:ilvl w:val="0"/>
-          <w:numId w:val="9"/>
+          <w:numId w:val="4"/>
         </w:numPr>
         <w:ind w:left="720" w:hanging="360"/>
         <w:rPr>
@@ -3627,7 +3627,7 @@
       <w:pPr>
         <w:numPr>
           <w:ilvl w:val="0"/>
-          <w:numId w:val="9"/>
+          <w:numId w:val="4"/>
         </w:numPr>
         <w:ind w:left="720" w:hanging="360"/>
         <w:rPr>
@@ -3645,7 +3645,7 @@
       <w:pPr>
         <w:numPr>
           <w:ilvl w:val="0"/>
-          <w:numId w:val="9"/>
+          <w:numId w:val="4"/>
         </w:numPr>
         <w:ind w:left="720" w:hanging="360"/>
         <w:rPr>
@@ -3663,7 +3663,7 @@
       <w:pPr>
         <w:numPr>
           <w:ilvl w:val="0"/>
-          <w:numId w:val="9"/>
+          <w:numId w:val="4"/>
         </w:numPr>
         <w:ind w:left="720" w:hanging="360"/>
         <w:rPr>
@@ -3681,7 +3681,7 @@
       <w:pPr>
         <w:numPr>
           <w:ilvl w:val="0"/>
-          <w:numId w:val="9"/>
+          <w:numId w:val="4"/>
         </w:numPr>
         <w:ind w:left="720" w:hanging="360"/>
         <w:rPr>
@@ -3886,12 +3886,12 @@
           <wp:inline distB="114300" distT="114300" distL="114300" distR="114300">
             <wp:extent cx="5734050" cy="3225800"/>
             <wp:effectExtent b="0" l="0" r="0" t="0"/>
-            <wp:docPr id="2" name="image9.jpg"/>
+            <wp:docPr id="3" name="image14.jpg"/>
             <a:graphic>
               <a:graphicData uri="http://schemas.openxmlformats.org/drawingml/2006/picture">
                 <pic:pic>
                   <pic:nvPicPr>
-                    <pic:cNvPr id="0" name="image9.jpg"/>
+                    <pic:cNvPr id="0" name="image14.jpg"/>
                     <pic:cNvPicPr preferRelativeResize="0"/>
                   </pic:nvPicPr>
                   <pic:blipFill>
@@ -3939,7 +3939,7 @@
       <w:pPr>
         <w:numPr>
           <w:ilvl w:val="0"/>
-          <w:numId w:val="10"/>
+          <w:numId w:val="14"/>
         </w:numPr>
         <w:ind w:left="720" w:hanging="360"/>
         <w:rPr>
@@ -3957,7 +3957,7 @@
       <w:pPr>
         <w:numPr>
           <w:ilvl w:val="0"/>
-          <w:numId w:val="10"/>
+          <w:numId w:val="14"/>
         </w:numPr>
         <w:ind w:left="720" w:hanging="360"/>
         <w:rPr>
@@ -3975,7 +3975,7 @@
       <w:pPr>
         <w:numPr>
           <w:ilvl w:val="0"/>
-          <w:numId w:val="10"/>
+          <w:numId w:val="14"/>
         </w:numPr>
         <w:ind w:left="720" w:hanging="360"/>
         <w:rPr>
@@ -3993,7 +3993,7 @@
       <w:pPr>
         <w:numPr>
           <w:ilvl w:val="0"/>
-          <w:numId w:val="10"/>
+          <w:numId w:val="14"/>
         </w:numPr>
         <w:ind w:left="720" w:hanging="360"/>
         <w:rPr>
@@ -4011,7 +4011,7 @@
       <w:pPr>
         <w:numPr>
           <w:ilvl w:val="0"/>
-          <w:numId w:val="10"/>
+          <w:numId w:val="14"/>
         </w:numPr>
         <w:ind w:left="720" w:hanging="360"/>
         <w:rPr>
@@ -4029,7 +4029,7 @@
       <w:pPr>
         <w:numPr>
           <w:ilvl w:val="0"/>
-          <w:numId w:val="10"/>
+          <w:numId w:val="14"/>
         </w:numPr>
         <w:ind w:left="720" w:hanging="360"/>
         <w:rPr>
@@ -4047,7 +4047,7 @@
       <w:pPr>
         <w:numPr>
           <w:ilvl w:val="0"/>
-          <w:numId w:val="10"/>
+          <w:numId w:val="14"/>
         </w:numPr>
         <w:ind w:left="720" w:hanging="360"/>
         <w:rPr>
@@ -4065,7 +4065,7 @@
       <w:pPr>
         <w:numPr>
           <w:ilvl w:val="0"/>
-          <w:numId w:val="10"/>
+          <w:numId w:val="14"/>
         </w:numPr>
         <w:ind w:left="720" w:hanging="360"/>
         <w:rPr>
@@ -4250,7 +4250,7 @@
           <wp:inline distB="114300" distT="114300" distL="114300" distR="114300">
             <wp:extent cx="5734050" cy="3225800"/>
             <wp:effectExtent b="0" l="0" r="0" t="0"/>
-            <wp:docPr id="4" name="image12.jpg"/>
+            <wp:docPr id="6" name="image12.jpg"/>
             <a:graphic>
               <a:graphicData uri="http://schemas.openxmlformats.org/drawingml/2006/picture">
                 <pic:pic>
@@ -4300,7 +4300,7 @@
       <w:pPr>
         <w:numPr>
           <w:ilvl w:val="0"/>
-          <w:numId w:val="2"/>
+          <w:numId w:val="1"/>
         </w:numPr>
         <w:ind w:left="720" w:hanging="360"/>
         <w:rPr>
@@ -4318,25 +4318,25 @@
       <w:pPr>
         <w:numPr>
           <w:ilvl w:val="0"/>
-          <w:numId w:val="2"/>
-        </w:numPr>
-        <w:ind w:left="720" w:hanging="360"/>
-        <w:rPr>
-          <w:u w:val="none"/>
-        </w:rPr>
-      </w:pPr>
-      <w:r>
-        <w:rPr>
-          <w:rtl w:val="0"/>
-        </w:rPr>
-        <w:t xml:space="preserve">Go through the maze with Depression. (Maybe put some enemies here that need to be evaded)</w:t>
-      </w:r>
-    </w:p>
-    <w:p>
-      <w:pPr>
-        <w:numPr>
-          <w:ilvl w:val="0"/>
-          <w:numId w:val="2"/>
+          <w:numId w:val="1"/>
+        </w:numPr>
+        <w:ind w:left="720" w:hanging="360"/>
+        <w:rPr>
+          <w:u w:val="none"/>
+        </w:rPr>
+      </w:pPr>
+      <w:r>
+        <w:rPr>
+          <w:rtl w:val="0"/>
+        </w:rPr>
+        <w:t xml:space="preserve">Go through the maze with Depression while avoiding the projectiles</w:t>
+      </w:r>
+    </w:p>
+    <w:p>
+      <w:pPr>
+        <w:numPr>
+          <w:ilvl w:val="0"/>
+          <w:numId w:val="1"/>
         </w:numPr>
         <w:ind w:left="720" w:hanging="360"/>
         <w:rPr>
@@ -4354,7 +4354,7 @@
       <w:pPr>
         <w:numPr>
           <w:ilvl w:val="0"/>
-          <w:numId w:val="2"/>
+          <w:numId w:val="1"/>
         </w:numPr>
         <w:ind w:left="720" w:hanging="360"/>
         <w:rPr>
@@ -4366,6 +4366,765 @@
           <w:rtl w:val="0"/>
         </w:rPr>
         <w:t xml:space="preserve">Move the characters to the exit. </w:t>
+      </w:r>
+    </w:p>
+    <w:p>
+      <w:pPr>
+        <w:rPr/>
+      </w:pPr>
+      <w:r>
+        <w:rPr>
+          <w:rtl w:val="0"/>
+        </w:rPr>
+      </w:r>
+    </w:p>
+    <w:p>
+      <w:pPr>
+        <w:rPr/>
+      </w:pPr>
+      <w:r>
+        <w:rPr>
+          <w:rtl w:val="0"/>
+        </w:rPr>
+      </w:r>
+    </w:p>
+    <w:p>
+      <w:pPr>
+        <w:rPr/>
+      </w:pPr>
+      <w:r>
+        <w:rPr>
+          <w:rtl w:val="0"/>
+        </w:rPr>
+      </w:r>
+    </w:p>
+    <w:p>
+      <w:pPr>
+        <w:rPr/>
+      </w:pPr>
+      <w:r>
+        <w:rPr>
+          <w:rtl w:val="0"/>
+        </w:rPr>
+      </w:r>
+    </w:p>
+    <w:p>
+      <w:pPr>
+        <w:rPr/>
+      </w:pPr>
+      <w:r>
+        <w:rPr>
+          <w:rtl w:val="0"/>
+        </w:rPr>
+      </w:r>
+    </w:p>
+    <w:p>
+      <w:pPr>
+        <w:rPr/>
+      </w:pPr>
+      <w:r>
+        <w:rPr>
+          <w:rtl w:val="0"/>
+        </w:rPr>
+      </w:r>
+    </w:p>
+    <w:p>
+      <w:pPr>
+        <w:rPr/>
+      </w:pPr>
+      <w:r>
+        <w:rPr>
+          <w:rtl w:val="0"/>
+        </w:rPr>
+      </w:r>
+    </w:p>
+    <w:p>
+      <w:pPr>
+        <w:rPr/>
+      </w:pPr>
+      <w:r>
+        <w:rPr>
+          <w:rtl w:val="0"/>
+        </w:rPr>
+      </w:r>
+    </w:p>
+    <w:p>
+      <w:pPr>
+        <w:rPr/>
+      </w:pPr>
+      <w:r>
+        <w:rPr>
+          <w:rtl w:val="0"/>
+        </w:rPr>
+      </w:r>
+    </w:p>
+    <w:p>
+      <w:pPr>
+        <w:rPr/>
+      </w:pPr>
+      <w:r>
+        <w:rPr>
+          <w:rtl w:val="0"/>
+        </w:rPr>
+      </w:r>
+    </w:p>
+    <w:p>
+      <w:pPr>
+        <w:rPr/>
+      </w:pPr>
+      <w:r>
+        <w:rPr>
+          <w:rtl w:val="0"/>
+        </w:rPr>
+      </w:r>
+    </w:p>
+    <w:p>
+      <w:pPr>
+        <w:rPr/>
+      </w:pPr>
+      <w:r>
+        <w:rPr>
+          <w:rtl w:val="0"/>
+        </w:rPr>
+      </w:r>
+    </w:p>
+    <w:p>
+      <w:pPr>
+        <w:rPr/>
+      </w:pPr>
+      <w:r>
+        <w:rPr>
+          <w:rtl w:val="0"/>
+        </w:rPr>
+      </w:r>
+    </w:p>
+    <w:p>
+      <w:pPr>
+        <w:rPr/>
+      </w:pPr>
+      <w:r>
+        <w:rPr>
+          <w:rtl w:val="0"/>
+        </w:rPr>
+      </w:r>
+    </w:p>
+    <w:p>
+      <w:pPr>
+        <w:rPr/>
+      </w:pPr>
+      <w:r>
+        <w:rPr>
+          <w:rtl w:val="0"/>
+        </w:rPr>
+      </w:r>
+    </w:p>
+    <w:p>
+      <w:pPr>
+        <w:rPr/>
+      </w:pPr>
+      <w:r>
+        <w:rPr>
+          <w:rtl w:val="0"/>
+        </w:rPr>
+      </w:r>
+    </w:p>
+    <w:p>
+      <w:pPr>
+        <w:rPr/>
+      </w:pPr>
+      <w:r>
+        <w:rPr>
+          <w:rtl w:val="0"/>
+        </w:rPr>
+      </w:r>
+    </w:p>
+    <w:p>
+      <w:pPr>
+        <w:rPr/>
+      </w:pPr>
+      <w:r>
+        <w:rPr>
+          <w:rtl w:val="0"/>
+        </w:rPr>
+      </w:r>
+    </w:p>
+    <w:p>
+      <w:pPr>
+        <w:rPr/>
+      </w:pPr>
+      <w:r>
+        <w:rPr>
+          <w:rtl w:val="0"/>
+        </w:rPr>
+      </w:r>
+    </w:p>
+    <w:p>
+      <w:pPr>
+        <w:rPr/>
+      </w:pPr>
+      <w:r>
+        <w:rPr>
+          <w:rtl w:val="0"/>
+        </w:rPr>
+      </w:r>
+    </w:p>
+    <w:p>
+      <w:pPr>
+        <w:rPr/>
+      </w:pPr>
+      <w:r>
+        <w:rPr>
+          <w:rtl w:val="0"/>
+        </w:rPr>
+      </w:r>
+    </w:p>
+    <w:p>
+      <w:pPr>
+        <w:rPr/>
+      </w:pPr>
+      <w:r>
+        <w:rPr>
+          <w:rtl w:val="0"/>
+        </w:rPr>
+        <w:t xml:space="preserve">Idea #13</w:t>
+      </w:r>
+    </w:p>
+    <w:p>
+      <w:pPr>
+        <w:rPr/>
+      </w:pPr>
+      <w:r>
+        <w:rPr/>
+        <w:drawing>
+          <wp:inline distB="114300" distT="114300" distL="114300" distR="114300">
+            <wp:extent cx="5734050" cy="3225800"/>
+            <wp:effectExtent b="0" l="0" r="0" t="0"/>
+            <wp:docPr id="12" name="image13.jpg"/>
+            <a:graphic>
+              <a:graphicData uri="http://schemas.openxmlformats.org/drawingml/2006/picture">
+                <pic:pic>
+                  <pic:nvPicPr>
+                    <pic:cNvPr id="0" name="image13.jpg"/>
+                    <pic:cNvPicPr preferRelativeResize="0"/>
+                  </pic:nvPicPr>
+                  <pic:blipFill>
+                    <a:blip r:embed="rId18"/>
+                    <a:srcRect b="0" l="0" r="0" t="0"/>
+                    <a:stretch>
+                      <a:fillRect/>
+                    </a:stretch>
+                  </pic:blipFill>
+                  <pic:spPr>
+                    <a:xfrm>
+                      <a:off x="0" y="0"/>
+                      <a:ext cx="5734050" cy="3225800"/>
+                    </a:xfrm>
+                    <a:prstGeom prst="rect"/>
+                    <a:ln/>
+                  </pic:spPr>
+                </pic:pic>
+              </a:graphicData>
+            </a:graphic>
+          </wp:inline>
+        </w:drawing>
+      </w:r>
+      <w:r>
+        <w:rPr>
+          <w:rtl w:val="0"/>
+        </w:rPr>
+      </w:r>
+    </w:p>
+    <w:p>
+      <w:pPr>
+        <w:rPr/>
+      </w:pPr>
+      <w:r>
+        <w:rPr>
+          <w:rtl w:val="0"/>
+        </w:rPr>
+        <w:t xml:space="preserve">Solution:</w:t>
+      </w:r>
+    </w:p>
+    <w:p>
+      <w:pPr>
+        <w:numPr>
+          <w:ilvl w:val="0"/>
+          <w:numId w:val="10"/>
+        </w:numPr>
+        <w:ind w:left="720" w:hanging="360"/>
+        <w:rPr>
+          <w:u w:val="none"/>
+        </w:rPr>
+      </w:pPr>
+      <w:r>
+        <w:rPr>
+          <w:rtl w:val="0"/>
+        </w:rPr>
+        <w:t xml:space="preserve">Use "Crybaby" to launch over the first pillar.</w:t>
+      </w:r>
+    </w:p>
+    <w:p>
+      <w:pPr>
+        <w:numPr>
+          <w:ilvl w:val="0"/>
+          <w:numId w:val="10"/>
+        </w:numPr>
+        <w:ind w:left="720" w:hanging="360"/>
+        <w:rPr>
+          <w:u w:val="none"/>
+        </w:rPr>
+      </w:pPr>
+      <w:r>
+        <w:rPr>
+          <w:rtl w:val="0"/>
+        </w:rPr>
+        <w:t xml:space="preserve">Repeat until reaching the button, which lowers the pillars</w:t>
+      </w:r>
+    </w:p>
+    <w:p>
+      <w:pPr>
+        <w:numPr>
+          <w:ilvl w:val="0"/>
+          <w:numId w:val="10"/>
+        </w:numPr>
+        <w:ind w:left="720" w:hanging="360"/>
+        <w:rPr>
+          <w:u w:val="none"/>
+        </w:rPr>
+      </w:pPr>
+      <w:r>
+        <w:rPr>
+          <w:rtl w:val="0"/>
+        </w:rPr>
+        <w:t xml:space="preserve">Go to the exit with all characters</w:t>
+      </w:r>
+    </w:p>
+    <w:p>
+      <w:pPr>
+        <w:rPr/>
+      </w:pPr>
+      <w:r>
+        <w:rPr>
+          <w:rtl w:val="0"/>
+        </w:rPr>
+      </w:r>
+    </w:p>
+    <w:p>
+      <w:pPr>
+        <w:rPr/>
+      </w:pPr>
+      <w:r>
+        <w:rPr>
+          <w:rtl w:val="0"/>
+        </w:rPr>
+      </w:r>
+    </w:p>
+    <w:p>
+      <w:pPr>
+        <w:rPr/>
+      </w:pPr>
+      <w:r>
+        <w:rPr>
+          <w:rtl w:val="0"/>
+        </w:rPr>
+      </w:r>
+    </w:p>
+    <w:p>
+      <w:pPr>
+        <w:rPr/>
+      </w:pPr>
+      <w:r>
+        <w:rPr>
+          <w:rtl w:val="0"/>
+        </w:rPr>
+      </w:r>
+    </w:p>
+    <w:p>
+      <w:pPr>
+        <w:rPr/>
+      </w:pPr>
+      <w:r>
+        <w:rPr>
+          <w:rtl w:val="0"/>
+        </w:rPr>
+      </w:r>
+    </w:p>
+    <w:p>
+      <w:pPr>
+        <w:rPr/>
+      </w:pPr>
+      <w:r>
+        <w:rPr>
+          <w:rtl w:val="0"/>
+        </w:rPr>
+      </w:r>
+    </w:p>
+    <w:p>
+      <w:pPr>
+        <w:rPr/>
+      </w:pPr>
+      <w:r>
+        <w:rPr>
+          <w:rtl w:val="0"/>
+        </w:rPr>
+      </w:r>
+    </w:p>
+    <w:p>
+      <w:pPr>
+        <w:rPr/>
+      </w:pPr>
+      <w:r>
+        <w:rPr>
+          <w:rtl w:val="0"/>
+        </w:rPr>
+      </w:r>
+    </w:p>
+    <w:p>
+      <w:pPr>
+        <w:rPr/>
+      </w:pPr>
+      <w:r>
+        <w:rPr>
+          <w:rtl w:val="0"/>
+        </w:rPr>
+      </w:r>
+    </w:p>
+    <w:p>
+      <w:pPr>
+        <w:rPr/>
+      </w:pPr>
+      <w:r>
+        <w:rPr>
+          <w:rtl w:val="0"/>
+        </w:rPr>
+      </w:r>
+    </w:p>
+    <w:p>
+      <w:pPr>
+        <w:rPr/>
+      </w:pPr>
+      <w:r>
+        <w:rPr>
+          <w:rtl w:val="0"/>
+        </w:rPr>
+      </w:r>
+    </w:p>
+    <w:p>
+      <w:pPr>
+        <w:rPr/>
+      </w:pPr>
+      <w:r>
+        <w:rPr>
+          <w:rtl w:val="0"/>
+        </w:rPr>
+      </w:r>
+    </w:p>
+    <w:p>
+      <w:pPr>
+        <w:rPr/>
+      </w:pPr>
+      <w:r>
+        <w:rPr>
+          <w:rtl w:val="0"/>
+        </w:rPr>
+      </w:r>
+    </w:p>
+    <w:p>
+      <w:pPr>
+        <w:rPr/>
+      </w:pPr>
+      <w:r>
+        <w:rPr>
+          <w:rtl w:val="0"/>
+        </w:rPr>
+      </w:r>
+    </w:p>
+    <w:p>
+      <w:pPr>
+        <w:rPr/>
+      </w:pPr>
+      <w:r>
+        <w:rPr>
+          <w:rtl w:val="0"/>
+        </w:rPr>
+      </w:r>
+    </w:p>
+    <w:p>
+      <w:pPr>
+        <w:rPr/>
+      </w:pPr>
+      <w:r>
+        <w:rPr>
+          <w:rtl w:val="0"/>
+        </w:rPr>
+      </w:r>
+    </w:p>
+    <w:p>
+      <w:pPr>
+        <w:rPr/>
+      </w:pPr>
+      <w:r>
+        <w:rPr>
+          <w:rtl w:val="0"/>
+        </w:rPr>
+      </w:r>
+    </w:p>
+    <w:p>
+      <w:pPr>
+        <w:rPr/>
+      </w:pPr>
+      <w:r>
+        <w:rPr>
+          <w:rtl w:val="0"/>
+        </w:rPr>
+      </w:r>
+    </w:p>
+    <w:p>
+      <w:pPr>
+        <w:rPr/>
+      </w:pPr>
+      <w:r>
+        <w:rPr>
+          <w:rtl w:val="0"/>
+        </w:rPr>
+      </w:r>
+    </w:p>
+    <w:p>
+      <w:pPr>
+        <w:rPr/>
+      </w:pPr>
+      <w:r>
+        <w:rPr>
+          <w:rtl w:val="0"/>
+        </w:rPr>
+      </w:r>
+    </w:p>
+    <w:p>
+      <w:pPr>
+        <w:rPr/>
+      </w:pPr>
+      <w:r>
+        <w:rPr>
+          <w:rtl w:val="0"/>
+        </w:rPr>
+      </w:r>
+    </w:p>
+    <w:p>
+      <w:pPr>
+        <w:rPr/>
+      </w:pPr>
+      <w:r>
+        <w:rPr>
+          <w:rtl w:val="0"/>
+        </w:rPr>
+      </w:r>
+    </w:p>
+    <w:p>
+      <w:pPr>
+        <w:rPr/>
+      </w:pPr>
+      <w:r>
+        <w:rPr>
+          <w:rtl w:val="0"/>
+        </w:rPr>
+      </w:r>
+    </w:p>
+    <w:p>
+      <w:pPr>
+        <w:rPr/>
+      </w:pPr>
+      <w:r>
+        <w:rPr>
+          <w:rtl w:val="0"/>
+        </w:rPr>
+      </w:r>
+    </w:p>
+    <w:p>
+      <w:pPr>
+        <w:rPr/>
+      </w:pPr>
+      <w:r>
+        <w:rPr>
+          <w:rtl w:val="0"/>
+        </w:rPr>
+        <w:t xml:space="preserve">Idea #14</w:t>
+      </w:r>
+    </w:p>
+    <w:p>
+      <w:pPr>
+        <w:rPr/>
+      </w:pPr>
+      <w:r>
+        <w:rPr/>
+        <w:drawing>
+          <wp:inline distB="114300" distT="114300" distL="114300" distR="114300">
+            <wp:extent cx="5734050" cy="3225800"/>
+            <wp:effectExtent b="0" l="0" r="0" t="0"/>
+            <wp:docPr id="2" name="image11.jpg"/>
+            <a:graphic>
+              <a:graphicData uri="http://schemas.openxmlformats.org/drawingml/2006/picture">
+                <pic:pic>
+                  <pic:nvPicPr>
+                    <pic:cNvPr id="0" name="image11.jpg"/>
+                    <pic:cNvPicPr preferRelativeResize="0"/>
+                  </pic:nvPicPr>
+                  <pic:blipFill>
+                    <a:blip r:embed="rId19"/>
+                    <a:srcRect b="0" l="0" r="0" t="0"/>
+                    <a:stretch>
+                      <a:fillRect/>
+                    </a:stretch>
+                  </pic:blipFill>
+                  <pic:spPr>
+                    <a:xfrm>
+                      <a:off x="0" y="0"/>
+                      <a:ext cx="5734050" cy="3225800"/>
+                    </a:xfrm>
+                    <a:prstGeom prst="rect"/>
+                    <a:ln/>
+                  </pic:spPr>
+                </pic:pic>
+              </a:graphicData>
+            </a:graphic>
+          </wp:inline>
+        </w:drawing>
+      </w:r>
+      <w:r>
+        <w:rPr>
+          <w:rtl w:val="0"/>
+        </w:rPr>
+      </w:r>
+    </w:p>
+    <w:p>
+      <w:pPr>
+        <w:rPr>
+          <w:b w:val="1"/>
+        </w:rPr>
+      </w:pPr>
+      <w:r>
+        <w:rPr>
+          <w:b w:val="1"/>
+          <w:rtl w:val="0"/>
+        </w:rPr>
+        <w:t xml:space="preserve">Solution:</w:t>
+      </w:r>
+    </w:p>
+    <w:p>
+      <w:pPr>
+        <w:numPr>
+          <w:ilvl w:val="0"/>
+          <w:numId w:val="8"/>
+        </w:numPr>
+        <w:ind w:left="720" w:hanging="360"/>
+        <w:rPr>
+          <w:u w:val="none"/>
+        </w:rPr>
+      </w:pPr>
+      <w:r>
+        <w:rPr>
+          <w:rtl w:val="0"/>
+        </w:rPr>
+        <w:t xml:space="preserve">Walk to the right with Rage, evading the projectiles in the process</w:t>
+      </w:r>
+    </w:p>
+    <w:p>
+      <w:pPr>
+        <w:numPr>
+          <w:ilvl w:val="0"/>
+          <w:numId w:val="8"/>
+        </w:numPr>
+        <w:ind w:left="720" w:hanging="360"/>
+        <w:rPr>
+          <w:u w:val="none"/>
+        </w:rPr>
+      </w:pPr>
+      <w:r>
+        <w:rPr>
+          <w:rtl w:val="0"/>
+        </w:rPr>
+        <w:t xml:space="preserve">Free Anxiety by using "Rampage"</w:t>
+      </w:r>
+    </w:p>
+    <w:p>
+      <w:pPr>
+        <w:numPr>
+          <w:ilvl w:val="0"/>
+          <w:numId w:val="8"/>
+        </w:numPr>
+        <w:ind w:left="720" w:hanging="360"/>
+        <w:rPr>
+          <w:u w:val="none"/>
+        </w:rPr>
+      </w:pPr>
+      <w:r>
+        <w:rPr>
+          <w:rtl w:val="0"/>
+        </w:rPr>
+        <w:t xml:space="preserve">Use "Frozen Outrage to run over the spikes and reach Depression</w:t>
+      </w:r>
+    </w:p>
+    <w:p>
+      <w:pPr>
+        <w:numPr>
+          <w:ilvl w:val="0"/>
+          <w:numId w:val="8"/>
+        </w:numPr>
+        <w:ind w:left="720" w:hanging="360"/>
+        <w:rPr>
+          <w:u w:val="none"/>
+        </w:rPr>
+      </w:pPr>
+      <w:r>
+        <w:rPr>
+          <w:rtl w:val="0"/>
+        </w:rPr>
+        <w:t xml:space="preserve">Use "Frozen Tears" to hit the switch, raising the elevator.</w:t>
+      </w:r>
+    </w:p>
+    <w:p>
+      <w:pPr>
+        <w:numPr>
+          <w:ilvl w:val="0"/>
+          <w:numId w:val="8"/>
+        </w:numPr>
+        <w:ind w:left="720" w:hanging="360"/>
+        <w:rPr>
+          <w:u w:val="none"/>
+        </w:rPr>
+      </w:pPr>
+      <w:r>
+        <w:rPr>
+          <w:rtl w:val="0"/>
+        </w:rPr>
+        <w:t xml:space="preserve">Repel the Projectiles with "Cold Feet"</w:t>
+      </w:r>
+    </w:p>
+    <w:p>
+      <w:pPr>
+        <w:numPr>
+          <w:ilvl w:val="0"/>
+          <w:numId w:val="8"/>
+        </w:numPr>
+        <w:ind w:left="720" w:hanging="360"/>
+        <w:rPr>
+          <w:u w:val="none"/>
+        </w:rPr>
+      </w:pPr>
+      <w:r>
+        <w:rPr>
+          <w:rtl w:val="0"/>
+        </w:rPr>
+        <w:t xml:space="preserve">Move to the Exit</w:t>
+      </w:r>
+    </w:p>
+    <w:p>
+      <w:pPr>
+        <w:rPr/>
+      </w:pPr>
+      <w:r>
+        <w:rPr>
+          <w:rtl w:val="0"/>
+        </w:rPr>
       </w:r>
     </w:p>
     <w:sectPr>
@@ -5590,6 +6349,226 @@
     </w:lvl>
   </w:abstractNum>
   <w:abstractNum w:abstractNumId="12">
+    <w:lvl w:ilvl="0">
+      <w:start w:val="1"/>
+      <w:numFmt w:val="decimal"/>
+      <w:lvlText w:val="%1."/>
+      <w:lvlJc w:val="left"/>
+      <w:pPr>
+        <w:ind w:left="720" w:hanging="360"/>
+      </w:pPr>
+      <w:rPr>
+        <w:u w:val="none"/>
+      </w:rPr>
+    </w:lvl>
+    <w:lvl w:ilvl="1">
+      <w:start w:val="1"/>
+      <w:numFmt w:val="lowerLetter"/>
+      <w:lvlText w:val="%2."/>
+      <w:lvlJc w:val="left"/>
+      <w:pPr>
+        <w:ind w:left="1440" w:hanging="360"/>
+      </w:pPr>
+      <w:rPr>
+        <w:u w:val="none"/>
+      </w:rPr>
+    </w:lvl>
+    <w:lvl w:ilvl="2">
+      <w:start w:val="1"/>
+      <w:numFmt w:val="lowerRoman"/>
+      <w:lvlText w:val="%3."/>
+      <w:lvlJc w:val="right"/>
+      <w:pPr>
+        <w:ind w:left="2160" w:hanging="360"/>
+      </w:pPr>
+      <w:rPr>
+        <w:u w:val="none"/>
+      </w:rPr>
+    </w:lvl>
+    <w:lvl w:ilvl="3">
+      <w:start w:val="1"/>
+      <w:numFmt w:val="decimal"/>
+      <w:lvlText w:val="%4."/>
+      <w:lvlJc w:val="left"/>
+      <w:pPr>
+        <w:ind w:left="2880" w:hanging="360"/>
+      </w:pPr>
+      <w:rPr>
+        <w:u w:val="none"/>
+      </w:rPr>
+    </w:lvl>
+    <w:lvl w:ilvl="4">
+      <w:start w:val="1"/>
+      <w:numFmt w:val="lowerLetter"/>
+      <w:lvlText w:val="%5."/>
+      <w:lvlJc w:val="left"/>
+      <w:pPr>
+        <w:ind w:left="3600" w:hanging="360"/>
+      </w:pPr>
+      <w:rPr>
+        <w:u w:val="none"/>
+      </w:rPr>
+    </w:lvl>
+    <w:lvl w:ilvl="5">
+      <w:start w:val="1"/>
+      <w:numFmt w:val="lowerRoman"/>
+      <w:lvlText w:val="%6."/>
+      <w:lvlJc w:val="right"/>
+      <w:pPr>
+        <w:ind w:left="4320" w:hanging="360"/>
+      </w:pPr>
+      <w:rPr>
+        <w:u w:val="none"/>
+      </w:rPr>
+    </w:lvl>
+    <w:lvl w:ilvl="6">
+      <w:start w:val="1"/>
+      <w:numFmt w:val="decimal"/>
+      <w:lvlText w:val="%7."/>
+      <w:lvlJc w:val="left"/>
+      <w:pPr>
+        <w:ind w:left="5040" w:hanging="360"/>
+      </w:pPr>
+      <w:rPr>
+        <w:u w:val="none"/>
+      </w:rPr>
+    </w:lvl>
+    <w:lvl w:ilvl="7">
+      <w:start w:val="1"/>
+      <w:numFmt w:val="lowerLetter"/>
+      <w:lvlText w:val="%8."/>
+      <w:lvlJc w:val="left"/>
+      <w:pPr>
+        <w:ind w:left="5760" w:hanging="360"/>
+      </w:pPr>
+      <w:rPr>
+        <w:u w:val="none"/>
+      </w:rPr>
+    </w:lvl>
+    <w:lvl w:ilvl="8">
+      <w:start w:val="1"/>
+      <w:numFmt w:val="lowerRoman"/>
+      <w:lvlText w:val="%9."/>
+      <w:lvlJc w:val="right"/>
+      <w:pPr>
+        <w:ind w:left="6480" w:hanging="360"/>
+      </w:pPr>
+      <w:rPr>
+        <w:u w:val="none"/>
+      </w:rPr>
+    </w:lvl>
+  </w:abstractNum>
+  <w:abstractNum w:abstractNumId="13">
+    <w:lvl w:ilvl="0">
+      <w:start w:val="1"/>
+      <w:numFmt w:val="decimal"/>
+      <w:lvlText w:val="%1."/>
+      <w:lvlJc w:val="left"/>
+      <w:pPr>
+        <w:ind w:left="720" w:hanging="360"/>
+      </w:pPr>
+      <w:rPr>
+        <w:u w:val="none"/>
+      </w:rPr>
+    </w:lvl>
+    <w:lvl w:ilvl="1">
+      <w:start w:val="1"/>
+      <w:numFmt w:val="lowerLetter"/>
+      <w:lvlText w:val="%2."/>
+      <w:lvlJc w:val="left"/>
+      <w:pPr>
+        <w:ind w:left="1440" w:hanging="360"/>
+      </w:pPr>
+      <w:rPr>
+        <w:u w:val="none"/>
+      </w:rPr>
+    </w:lvl>
+    <w:lvl w:ilvl="2">
+      <w:start w:val="1"/>
+      <w:numFmt w:val="lowerRoman"/>
+      <w:lvlText w:val="%3."/>
+      <w:lvlJc w:val="right"/>
+      <w:pPr>
+        <w:ind w:left="2160" w:hanging="360"/>
+      </w:pPr>
+      <w:rPr>
+        <w:u w:val="none"/>
+      </w:rPr>
+    </w:lvl>
+    <w:lvl w:ilvl="3">
+      <w:start w:val="1"/>
+      <w:numFmt w:val="decimal"/>
+      <w:lvlText w:val="%4."/>
+      <w:lvlJc w:val="left"/>
+      <w:pPr>
+        <w:ind w:left="2880" w:hanging="360"/>
+      </w:pPr>
+      <w:rPr>
+        <w:u w:val="none"/>
+      </w:rPr>
+    </w:lvl>
+    <w:lvl w:ilvl="4">
+      <w:start w:val="1"/>
+      <w:numFmt w:val="lowerLetter"/>
+      <w:lvlText w:val="%5."/>
+      <w:lvlJc w:val="left"/>
+      <w:pPr>
+        <w:ind w:left="3600" w:hanging="360"/>
+      </w:pPr>
+      <w:rPr>
+        <w:u w:val="none"/>
+      </w:rPr>
+    </w:lvl>
+    <w:lvl w:ilvl="5">
+      <w:start w:val="1"/>
+      <w:numFmt w:val="lowerRoman"/>
+      <w:lvlText w:val="%6."/>
+      <w:lvlJc w:val="right"/>
+      <w:pPr>
+        <w:ind w:left="4320" w:hanging="360"/>
+      </w:pPr>
+      <w:rPr>
+        <w:u w:val="none"/>
+      </w:rPr>
+    </w:lvl>
+    <w:lvl w:ilvl="6">
+      <w:start w:val="1"/>
+      <w:numFmt w:val="decimal"/>
+      <w:lvlText w:val="%7."/>
+      <w:lvlJc w:val="left"/>
+      <w:pPr>
+        <w:ind w:left="5040" w:hanging="360"/>
+      </w:pPr>
+      <w:rPr>
+        <w:u w:val="none"/>
+      </w:rPr>
+    </w:lvl>
+    <w:lvl w:ilvl="7">
+      <w:start w:val="1"/>
+      <w:numFmt w:val="lowerLetter"/>
+      <w:lvlText w:val="%8."/>
+      <w:lvlJc w:val="left"/>
+      <w:pPr>
+        <w:ind w:left="5760" w:hanging="360"/>
+      </w:pPr>
+      <w:rPr>
+        <w:u w:val="none"/>
+      </w:rPr>
+    </w:lvl>
+    <w:lvl w:ilvl="8">
+      <w:start w:val="1"/>
+      <w:numFmt w:val="lowerRoman"/>
+      <w:lvlText w:val="%9."/>
+      <w:lvlJc w:val="right"/>
+      <w:pPr>
+        <w:ind w:left="6480" w:hanging="360"/>
+      </w:pPr>
+      <w:rPr>
+        <w:u w:val="none"/>
+      </w:rPr>
+    </w:lvl>
+  </w:abstractNum>
+  <w:abstractNum w:abstractNumId="14">
     <w:lvl w:ilvl="0">
       <w:start w:val="1"/>
       <w:numFmt w:val="decimal"/>
@@ -5734,6 +6713,12 @@
   </w:num>
   <w:num w:numId="12">
     <w:abstractNumId w:val="12"/>
+  </w:num>
+  <w:num w:numId="13">
+    <w:abstractNumId w:val="13"/>
+  </w:num>
+  <w:num w:numId="14">
+    <w:abstractNumId w:val="14"/>
   </w:num>
 </w:numbering>
 </file>

</xml_diff>